<commit_message>
LapNV: Update Call Taxi Center
Signed-off-by: apolong <apolong.lap@gmail.com>
</commit_message>
<xml_diff>
--- a/WIP/Documents/F_Taxi_Report2_v1.1.docx
+++ b/WIP/Documents/F_Taxi_Report2_v1.1.docx
@@ -17,7 +17,7 @@
           <w:szCs w:val="26"/>
         </w:rPr>
         <w:pict>
-          <v:shape id="Picture 37" o:spid="_x0000_i1025" type="#_x0000_t75" style="width:466.5pt;height:103.5pt;visibility:visible;mso-wrap-style:square">
+          <v:shape id="Picture 37" o:spid="_x0000_i1025" type="#_x0000_t75" style="width:399pt;height:88.5pt;visibility:visible;mso-wrap-style:square">
             <v:imagedata r:id="rId7" o:title=""/>
           </v:shape>
         </w:pict>
@@ -1727,19 +1727,7 @@
           <w:szCs w:val="22"/>
         </w:rPr>
         <w:tab/>
-        <w:t>http</w:t>
-      </w:r>
-      <w:bookmarkStart w:id="3" w:name="_GoBack"/>
-      <w:bookmarkEnd w:id="3"/>
-      <w:r>
-        <w:rPr>
-          <w:rFonts w:ascii="Times New Roman" w:hAnsi="Times New Roman" w:cs="Times New Roman"/>
-          <w:b w:val="0"/>
-          <w:color w:val="auto"/>
-          <w:sz w:val="22"/>
-          <w:szCs w:val="22"/>
-        </w:rPr>
-        <w:t>://www.ibm.com/developerworks/.../bittner-spence-pdf.pdf</w:t>
+        <w:t>http://www.ibm.com/developerworks/.../bittner-spence-pdf.pdf</w:t>
       </w:r>
     </w:p>
     <w:p>
@@ -1751,14 +1739,14 @@
           <w:rFonts w:ascii="Times New Roman" w:hAnsi="Times New Roman"/>
         </w:rPr>
       </w:pPr>
-      <w:bookmarkStart w:id="4" w:name="_Toc430549512"/>
+      <w:bookmarkStart w:id="3" w:name="_Toc430549512"/>
       <w:r>
         <w:rPr>
           <w:rFonts w:ascii="Times New Roman" w:hAnsi="Times New Roman"/>
         </w:rPr>
         <w:t>PROJECT ORGANIZATION</w:t>
       </w:r>
-      <w:bookmarkEnd w:id="4"/>
+      <w:bookmarkEnd w:id="3"/>
     </w:p>
     <w:p>
       <w:pPr>
@@ -1770,7 +1758,7 @@
           <w:szCs w:val="28"/>
         </w:rPr>
       </w:pPr>
-      <w:bookmarkStart w:id="5" w:name="_Toc430549513"/>
+      <w:bookmarkStart w:id="4" w:name="_Toc430549513"/>
       <w:r>
         <w:rPr>
           <w:rFonts w:ascii="Times New Roman" w:hAnsi="Times New Roman"/>
@@ -1779,7 +1767,7 @@
         </w:rPr>
         <w:t>Software Process Model</w:t>
       </w:r>
-      <w:bookmarkEnd w:id="5"/>
+      <w:bookmarkEnd w:id="4"/>
     </w:p>
     <w:p>
       <w:pPr>
@@ -2061,7 +2049,7 @@
           <w:szCs w:val="28"/>
         </w:rPr>
       </w:pPr>
-      <w:bookmarkStart w:id="6" w:name="_Toc430549514"/>
+      <w:bookmarkStart w:id="5" w:name="_Toc430549514"/>
       <w:r>
         <w:rPr>
           <w:rFonts w:ascii="Times New Roman" w:hAnsi="Times New Roman"/>
@@ -2070,7 +2058,7 @@
         </w:rPr>
         <w:t>Roles and Responsibilities</w:t>
       </w:r>
-      <w:bookmarkEnd w:id="6"/>
+      <w:bookmarkEnd w:id="5"/>
     </w:p>
     <w:p>
       <w:pPr>
@@ -2083,7 +2071,7 @@
           <w:rFonts w:ascii="Times New Roman" w:hAnsi="Times New Roman"/>
         </w:rPr>
         <w:pict>
-          <v:shape id="_x0000_i1027" type="#_x0000_t75" style="width:465pt;height:304.5pt">
+          <v:shape id="_x0000_i1027" type="#_x0000_t75" style="width:419.25pt;height:274.5pt">
             <v:imagedata r:id="rId9" o:title="2"/>
           </v:shape>
         </w:pict>
@@ -2450,15 +2438,7 @@
                 <w:rFonts w:ascii="Times New Roman" w:eastAsia="Calibri" w:hAnsi="Times New Roman"/>
                 <w:lang w:eastAsia="en-US"/>
               </w:rPr>
-              <w:t xml:space="preserve">Analyzing, documenting and </w:t>
-            </w:r>
-            <w:r>
-              <w:rPr>
-                <w:rFonts w:ascii="Times New Roman" w:eastAsia="Calibri" w:hAnsi="Times New Roman"/>
-                <w:lang w:eastAsia="en-US"/>
-              </w:rPr>
-              <w:lastRenderedPageBreak/>
-              <w:t>communicating requirements, identifying and verifying solutions meets the requirements</w:t>
+              <w:t>Analyzing, documenting and communicating requirements, identifying and verifying solutions meets the requirements</w:t>
             </w:r>
           </w:p>
           <w:p>
@@ -2481,6 +2461,7 @@
                 <w:rFonts w:ascii="Times New Roman" w:eastAsia="Calibri" w:hAnsi="Times New Roman"/>
                 <w:lang w:eastAsia="en-US"/>
               </w:rPr>
+              <w:lastRenderedPageBreak/>
               <w:t>Involving to design user interfaces, specifying the design direction</w:t>
             </w:r>
           </w:p>
@@ -3027,14 +3008,14 @@
           <w:rFonts w:ascii="Times New Roman" w:hAnsi="Times New Roman"/>
         </w:rPr>
       </w:pPr>
-      <w:bookmarkStart w:id="7" w:name="_Toc430549515"/>
+      <w:bookmarkStart w:id="6" w:name="_Toc430549515"/>
       <w:r>
         <w:rPr>
           <w:rFonts w:ascii="Times New Roman" w:hAnsi="Times New Roman"/>
         </w:rPr>
         <w:t>TOOLS AND INFRASTRUCTURES</w:t>
       </w:r>
-      <w:bookmarkEnd w:id="7"/>
+      <w:bookmarkEnd w:id="6"/>
     </w:p>
     <w:tbl>
       <w:tblPr>
@@ -3566,7 +3547,6 @@
                 <w:rFonts w:ascii="Times New Roman" w:eastAsia="Calibri" w:hAnsi="Times New Roman"/>
                 <w:lang w:eastAsia="en-US"/>
               </w:rPr>
-              <w:lastRenderedPageBreak/>
               <w:t>Version Controller</w:t>
             </w:r>
           </w:p>
@@ -3622,6 +3602,7 @@
                 <w:rFonts w:ascii="Times New Roman" w:eastAsia="Calibri" w:hAnsi="Times New Roman"/>
                 <w:lang w:eastAsia="en-US"/>
               </w:rPr>
+              <w:lastRenderedPageBreak/>
               <w:t>Contact Software</w:t>
             </w:r>
           </w:p>
@@ -3718,14 +3699,14 @@
           <w:rFonts w:ascii="Times New Roman" w:hAnsi="Times New Roman"/>
         </w:rPr>
       </w:pPr>
-      <w:bookmarkStart w:id="8" w:name="_Toc430549516"/>
+      <w:bookmarkStart w:id="7" w:name="_Toc430549516"/>
       <w:r>
         <w:rPr>
           <w:rFonts w:ascii="Times New Roman" w:hAnsi="Times New Roman"/>
         </w:rPr>
         <w:t>SCHEDULE</w:t>
       </w:r>
-      <w:bookmarkEnd w:id="8"/>
+      <w:bookmarkEnd w:id="7"/>
     </w:p>
     <w:p>
       <w:pPr>
@@ -3737,7 +3718,7 @@
           <w:szCs w:val="28"/>
         </w:rPr>
       </w:pPr>
-      <w:bookmarkStart w:id="9" w:name="_Toc430549517"/>
+      <w:bookmarkStart w:id="8" w:name="_Toc430549517"/>
       <w:r>
         <w:rPr>
           <w:rFonts w:ascii="Times New Roman" w:hAnsi="Times New Roman"/>
@@ -3746,7 +3727,7 @@
         </w:rPr>
         <w:t>Detailed Schedule</w:t>
       </w:r>
-      <w:bookmarkEnd w:id="9"/>
+      <w:bookmarkEnd w:id="8"/>
     </w:p>
     <w:p>
       <w:pPr>
@@ -3765,6 +3746,8 @@
           </v:shape>
         </w:pict>
       </w:r>
+      <w:bookmarkStart w:id="9" w:name="_GoBack"/>
+      <w:bookmarkEnd w:id="9"/>
     </w:p>
     <w:p>
       <w:pPr>
@@ -4633,7 +4616,6 @@
               <w:rPr>
                 <w:rFonts w:ascii="Times New Roman" w:hAnsi="Times New Roman"/>
               </w:rPr>
-              <w:lastRenderedPageBreak/>
               <w:t>Discuss all issues &amp; problems on the job last week</w:t>
             </w:r>
           </w:p>
@@ -4652,6 +4634,7 @@
               <w:rPr>
                 <w:rFonts w:ascii="Times New Roman" w:hAnsi="Times New Roman"/>
               </w:rPr>
+              <w:lastRenderedPageBreak/>
               <w:t>Discuss the working plan next week</w:t>
             </w:r>
           </w:p>
@@ -5792,7 +5775,7 @@
                 <w:rFonts w:ascii="Times New Roman" w:hAnsi="Times New Roman"/>
                 <w:kern w:val="2"/>
               </w:rPr>
-              <w:t xml:space="preserve">Problems in communication </w:t>
+              <w:t xml:space="preserve">Problems in communication breakdown makes changing time, work and delay </w:t>
             </w:r>
             <w:r>
               <w:rPr>
@@ -5800,7 +5783,7 @@
                 <w:kern w:val="2"/>
               </w:rPr>
               <w:lastRenderedPageBreak/>
-              <w:t>breakdown makes changing time, work and delay plan</w:t>
+              <w:t>plan</w:t>
             </w:r>
           </w:p>
         </w:tc>
@@ -5878,15 +5861,7 @@
                 <w:rFonts w:ascii="Times New Roman" w:hAnsi="Times New Roman"/>
                 <w:kern w:val="2"/>
               </w:rPr>
-              <w:t xml:space="preserve">We need using words more clearly, improve our </w:t>
-            </w:r>
-            <w:r>
-              <w:rPr>
-                <w:rFonts w:ascii="Times New Roman" w:hAnsi="Times New Roman"/>
-                <w:kern w:val="2"/>
-              </w:rPr>
-              <w:lastRenderedPageBreak/>
-              <w:t>communication skills</w:t>
+              <w:t>We need using words more clearly, improve our communication skills</w:t>
             </w:r>
           </w:p>
           <w:p>
@@ -7158,7 +7133,6 @@
         <w:rPr>
           <w:rFonts w:ascii="Times New Roman" w:hAnsi="Times New Roman"/>
         </w:rPr>
-        <w:lastRenderedPageBreak/>
         <w:t>Recommends programming style, practices and methods for each aspect of a piece program.</w:t>
       </w:r>
     </w:p>
@@ -7197,6 +7171,7 @@
         <w:rPr>
           <w:rFonts w:ascii="Times New Roman" w:hAnsi="Times New Roman"/>
         </w:rPr>
+        <w:lastRenderedPageBreak/>
         <w:t>Following a coding convention can help reducing the cost of software maintenance and make it easier.</w:t>
       </w:r>
     </w:p>
@@ -7308,7 +7283,7 @@
         <w:noProof/>
         <w:u w:val="single"/>
       </w:rPr>
-      <w:t>5</w:t>
+      <w:t>9</w:t>
     </w:r>
     <w:r>
       <w:rPr>
@@ -7437,12 +7412,12 @@
         <v:path o:extrusionok="f" gradientshapeok="t" o:connecttype="rect"/>
         <o:lock v:ext="edit" aspectratio="t"/>
       </v:shapetype>
-      <v:shape id="_x0000_i1035" type="#_x0000_t75" style="width:11.25pt;height:11.25pt" o:bullet="t">
+      <v:shape id="_x0000_i1027" type="#_x0000_t75" style="width:11.25pt;height:11.25pt" o:bullet="t">
         <v:imagedata r:id="rId1" o:title="msoA410"/>
       </v:shape>
     </w:pict>
   </w:numPicBullet>
-  <w:abstractNum w:abstractNumId="0">
+  <w:abstractNum w:abstractNumId="0" w15:restartNumberingAfterBreak="0">
     <w:nsid w:val="107B6850"/>
     <w:multiLevelType w:val="hybridMultilevel"/>
     <w:tmpl w:val="A716AB22"/>
@@ -7556,7 +7531,7 @@
       </w:rPr>
     </w:lvl>
   </w:abstractNum>
-  <w:abstractNum w:abstractNumId="1">
+  <w:abstractNum w:abstractNumId="1" w15:restartNumberingAfterBreak="0">
     <w:nsid w:val="2D3458B0"/>
     <w:multiLevelType w:val="hybridMultilevel"/>
     <w:tmpl w:val="78E4498E"/>
@@ -7669,7 +7644,7 @@
       </w:rPr>
     </w:lvl>
   </w:abstractNum>
-  <w:abstractNum w:abstractNumId="2">
+  <w:abstractNum w:abstractNumId="2" w15:restartNumberingAfterBreak="0">
     <w:nsid w:val="30EF0CC7"/>
     <w:multiLevelType w:val="hybridMultilevel"/>
     <w:tmpl w:val="C414EAAC"/>
@@ -7782,7 +7757,7 @@
       </w:rPr>
     </w:lvl>
   </w:abstractNum>
-  <w:abstractNum w:abstractNumId="3">
+  <w:abstractNum w:abstractNumId="3" w15:restartNumberingAfterBreak="0">
     <w:nsid w:val="31DC7AE6"/>
     <w:multiLevelType w:val="hybridMultilevel"/>
     <w:tmpl w:val="C7BC2858"/>
@@ -7895,7 +7870,7 @@
       </w:rPr>
     </w:lvl>
   </w:abstractNum>
-  <w:abstractNum w:abstractNumId="4">
+  <w:abstractNum w:abstractNumId="4" w15:restartNumberingAfterBreak="0">
     <w:nsid w:val="36720459"/>
     <w:multiLevelType w:val="hybridMultilevel"/>
     <w:tmpl w:val="8B024488"/>
@@ -8008,7 +7983,7 @@
       </w:rPr>
     </w:lvl>
   </w:abstractNum>
-  <w:abstractNum w:abstractNumId="5">
+  <w:abstractNum w:abstractNumId="5" w15:restartNumberingAfterBreak="0">
     <w:nsid w:val="4C8C6E06"/>
     <w:multiLevelType w:val="multilevel"/>
     <w:tmpl w:val="04090025"/>
@@ -8121,7 +8096,7 @@
       </w:rPr>
     </w:lvl>
   </w:abstractNum>
-  <w:abstractNum w:abstractNumId="6">
+  <w:abstractNum w:abstractNumId="6" w15:restartNumberingAfterBreak="0">
     <w:nsid w:val="53692D16"/>
     <w:multiLevelType w:val="hybridMultilevel"/>
     <w:tmpl w:val="A350D18A"/>
@@ -8234,7 +8209,7 @@
       </w:rPr>
     </w:lvl>
   </w:abstractNum>
-  <w:abstractNum w:abstractNumId="7">
+  <w:abstractNum w:abstractNumId="7" w15:restartNumberingAfterBreak="0">
     <w:nsid w:val="697D2D80"/>
     <w:multiLevelType w:val="multilevel"/>
     <w:tmpl w:val="04090025"/>
@@ -8356,7 +8331,7 @@
       </w:rPr>
     </w:lvl>
   </w:abstractNum>
-  <w:abstractNum w:abstractNumId="8">
+  <w:abstractNum w:abstractNumId="8" w15:restartNumberingAfterBreak="0">
     <w:nsid w:val="6EBF75E1"/>
     <w:multiLevelType w:val="hybridMultilevel"/>
     <w:tmpl w:val="7AB02048"/>
@@ -8469,7 +8444,7 @@
       </w:rPr>
     </w:lvl>
   </w:abstractNum>
-  <w:abstractNum w:abstractNumId="9">
+  <w:abstractNum w:abstractNumId="9" w15:restartNumberingAfterBreak="0">
     <w:nsid w:val="72F90BDC"/>
     <w:multiLevelType w:val="hybridMultilevel"/>
     <w:tmpl w:val="6EDE9B42"/>
@@ -8582,7 +8557,7 @@
       </w:rPr>
     </w:lvl>
   </w:abstractNum>
-  <w:abstractNum w:abstractNumId="10">
+  <w:abstractNum w:abstractNumId="10" w15:restartNumberingAfterBreak="0">
     <w:nsid w:val="78BE5482"/>
     <w:multiLevelType w:val="hybridMultilevel"/>
     <w:tmpl w:val="B35ECE9E"/>
@@ -8737,7 +8712,7 @@
     <w:rPrDefault>
       <w:rPr>
         <w:rFonts w:ascii="Calibri" w:eastAsia="MS Mincho" w:hAnsi="Calibri" w:cs="Times New Roman"/>
-        <w:lang w:val="en-US" w:eastAsia="ja-JP" w:bidi="ar-SA"/>
+        <w:lang w:val="en-US" w:eastAsia="en-US" w:bidi="ar-SA"/>
       </w:rPr>
     </w:rPrDefault>
     <w:pPrDefault/>
@@ -9125,6 +9100,7 @@
     <w:rPr>
       <w:sz w:val="22"/>
       <w:szCs w:val="22"/>
+      <w:lang w:eastAsia="ja-JP"/>
     </w:rPr>
   </w:style>
   <w:style w:type="paragraph" w:styleId="Heading1">
@@ -9680,7 +9656,6 @@
     <w:uiPriority w:val="59"/>
     <w:rsid w:val="00A32DFF"/>
     <w:tblPr>
-      <w:tblInd w:w="0" w:type="dxa"/>
       <w:tblBorders>
         <w:top w:val="single" w:sz="4" w:space="0" w:color="000000"/>
         <w:left w:val="single" w:sz="4" w:space="0" w:color="000000"/>
@@ -9689,12 +9664,6 @@
         <w:insideH w:val="single" w:sz="4" w:space="0" w:color="000000"/>
         <w:insideV w:val="single" w:sz="4" w:space="0" w:color="000000"/>
       </w:tblBorders>
-      <w:tblCellMar>
-        <w:top w:w="0" w:type="dxa"/>
-        <w:left w:w="108" w:type="dxa"/>
-        <w:bottom w:w="0" w:type="dxa"/>
-        <w:right w:w="108" w:type="dxa"/>
-      </w:tblCellMar>
     </w:tblPr>
   </w:style>
   <w:style w:type="paragraph" w:styleId="ListParagraph">
@@ -9843,7 +9812,6 @@
     <w:rsid w:val="0096186C"/>
     <w:rPr>
       <w:rFonts w:ascii="Arial" w:hAnsi="Arial" w:cs="Arial"/>
-      <w:lang w:eastAsia="en-US"/>
     </w:rPr>
     <w:tblPr>
       <w:tblStyleRowBandSize w:val="1"/>
@@ -9975,7 +9943,6 @@
     <w:rsid w:val="002A4CCF"/>
     <w:rPr>
       <w:rFonts w:ascii="Arial" w:hAnsi="Arial" w:cs="Arial"/>
-      <w:lang w:eastAsia="en-US"/>
     </w:rPr>
     <w:tblPr>
       <w:tblStyleRowBandSize w:val="1"/>
@@ -10118,6 +10085,7 @@
     <w:rPr>
       <w:sz w:val="22"/>
       <w:szCs w:val="22"/>
+      <w:lang w:eastAsia="ja-JP"/>
     </w:rPr>
   </w:style>
   <w:style w:type="character" w:customStyle="1" w:styleId="NoSpacingChar">
@@ -10200,7 +10168,6 @@
       <w:szCs w:val="22"/>
     </w:rPr>
     <w:tblPr>
-      <w:tblInd w:w="0" w:type="dxa"/>
       <w:tblBorders>
         <w:top w:val="single" w:sz="4" w:space="0" w:color="000000"/>
         <w:left w:val="single" w:sz="4" w:space="0" w:color="000000"/>
@@ -10209,12 +10176,6 @@
         <w:insideH w:val="single" w:sz="4" w:space="0" w:color="000000"/>
         <w:insideV w:val="single" w:sz="4" w:space="0" w:color="000000"/>
       </w:tblBorders>
-      <w:tblCellMar>
-        <w:top w:w="0" w:type="dxa"/>
-        <w:left w:w="108" w:type="dxa"/>
-        <w:bottom w:w="0" w:type="dxa"/>
-        <w:right w:w="108" w:type="dxa"/>
-      </w:tblCellMar>
     </w:tblPr>
   </w:style>
   <w:style w:type="character" w:customStyle="1" w:styleId="ListParagraphChar">
@@ -10237,10 +10198,8 @@
       <w:rFonts w:ascii="Times New Roman" w:eastAsia="Calibri" w:hAnsi="Times New Roman"/>
       <w:sz w:val="26"/>
       <w:szCs w:val="26"/>
-      <w:lang w:eastAsia="en-US"/>
     </w:rPr>
     <w:tblPr>
-      <w:tblInd w:w="0" w:type="dxa"/>
       <w:tblBorders>
         <w:top w:val="single" w:sz="4" w:space="0" w:color="auto"/>
         <w:left w:val="single" w:sz="4" w:space="0" w:color="auto"/>
@@ -10249,12 +10208,6 @@
         <w:insideH w:val="single" w:sz="4" w:space="0" w:color="auto"/>
         <w:insideV w:val="single" w:sz="4" w:space="0" w:color="auto"/>
       </w:tblBorders>
-      <w:tblCellMar>
-        <w:top w:w="0" w:type="dxa"/>
-        <w:left w:w="108" w:type="dxa"/>
-        <w:bottom w:w="0" w:type="dxa"/>
-        <w:right w:w="108" w:type="dxa"/>
-      </w:tblCellMar>
     </w:tblPr>
   </w:style>
   <w:style w:type="character" w:styleId="FollowedHyperlink">
@@ -10307,10 +10260,8 @@
       <w:rFonts w:ascii="Times New Roman" w:eastAsia="Calibri" w:hAnsi="Times New Roman"/>
       <w:sz w:val="26"/>
       <w:szCs w:val="26"/>
-      <w:lang w:eastAsia="en-US"/>
     </w:rPr>
     <w:tblPr>
-      <w:tblInd w:w="0" w:type="dxa"/>
       <w:tblBorders>
         <w:top w:val="single" w:sz="4" w:space="0" w:color="auto"/>
         <w:left w:val="single" w:sz="4" w:space="0" w:color="auto"/>
@@ -10319,12 +10270,6 @@
         <w:insideH w:val="single" w:sz="4" w:space="0" w:color="auto"/>
         <w:insideV w:val="single" w:sz="4" w:space="0" w:color="auto"/>
       </w:tblBorders>
-      <w:tblCellMar>
-        <w:top w:w="0" w:type="dxa"/>
-        <w:left w:w="108" w:type="dxa"/>
-        <w:bottom w:w="0" w:type="dxa"/>
-        <w:right w:w="108" w:type="dxa"/>
-      </w:tblCellMar>
     </w:tblPr>
   </w:style>
   <w:style w:type="table" w:customStyle="1" w:styleId="TableGrid4">
@@ -10338,7 +10283,6 @@
       <w:szCs w:val="22"/>
     </w:rPr>
     <w:tblPr>
-      <w:tblInd w:w="0" w:type="dxa"/>
       <w:tblBorders>
         <w:top w:val="single" w:sz="4" w:space="0" w:color="000000"/>
         <w:left w:val="single" w:sz="4" w:space="0" w:color="000000"/>
@@ -10347,12 +10291,6 @@
         <w:insideH w:val="single" w:sz="4" w:space="0" w:color="000000"/>
         <w:insideV w:val="single" w:sz="4" w:space="0" w:color="000000"/>
       </w:tblBorders>
-      <w:tblCellMar>
-        <w:top w:w="0" w:type="dxa"/>
-        <w:left w:w="108" w:type="dxa"/>
-        <w:bottom w:w="0" w:type="dxa"/>
-        <w:right w:w="108" w:type="dxa"/>
-      </w:tblCellMar>
     </w:tblPr>
   </w:style>
 </w:styles>

</xml_diff>